<commit_message>
updated interpolation script + moved ask cocoons to below adults
</commit_message>
<xml_diff>
--- a/Road Test Simulations.docx
+++ b/Road Test Simulations.docx
@@ -4,12 +4,38 @@
   <w:body>
     <w:p>
       <w:r>
-        <w:t>Road Test Simulations</w:t>
-      </w:r>
+        <w:t xml:space="preserve">Any value not changed in </w:t>
+      </w:r>
+      <w:proofErr w:type="spellStart"/>
+      <w:r>
+        <w:t>BehaviorSpace</w:t>
+      </w:r>
+      <w:proofErr w:type="spellEnd"/>
+      <w:r>
+        <w:t xml:space="preserve"> will be used from the program’s Interface screen</w:t>
+      </w:r>
+      <w:bookmarkStart w:id="0" w:name="_GoBack"/>
+      <w:bookmarkEnd w:id="0"/>
     </w:p>
     <w:p/>
     <w:p>
       <w:r>
+        <w:t xml:space="preserve">You can use the directions above to help you plot images for temperature tolerance, genetic diversity and number of random insertions. </w:t>
+      </w:r>
+    </w:p>
+    <w:p/>
+    <w:p/>
+    <w:p>
+      <w:r>
+        <w:t xml:space="preserve">Comparing </w:t>
+      </w:r>
+      <w:r>
+        <w:t>Simulations</w:t>
+      </w:r>
+    </w:p>
+    <w:p/>
+    <w:p>
+      <w:r>
         <w:t xml:space="preserve">If </w:t>
       </w:r>
       <w:r>
@@ -24,13 +50,25 @@
       <w:r>
         <w:t xml:space="preserve">stacles such as roads and plotting their results, you will need to run </w:t>
       </w:r>
+      <w:r>
+        <w:t xml:space="preserve">two </w:t>
+      </w:r>
+      <w:r>
+        <w:t xml:space="preserve">different simulations and then plot them. This will require a different format for </w:t>
+      </w:r>
       <w:proofErr w:type="spellStart"/>
       <w:r>
         <w:t>BehaviorSpace</w:t>
       </w:r>
       <w:proofErr w:type="spellEnd"/>
       <w:r>
-        <w:t xml:space="preserve"> experiments in a different way. The steps below o</w:t>
+        <w:t xml:space="preserve"> </w:t>
+      </w:r>
+      <w:r>
+        <w:t>arguments</w:t>
+      </w:r>
+      <w:r>
+        <w:t>. The steps below o</w:t>
       </w:r>
       <w:r>
         <w:t>u</w:t>
@@ -422,6 +460,7 @@
         <w:spacing w:line="360" w:lineRule="auto"/>
       </w:pPr>
       <w:r>
+        <w:lastRenderedPageBreak/>
         <w:t xml:space="preserve"> </w:t>
       </w:r>
       <w:r>
@@ -491,20 +530,17 @@
       <w:r>
         <w:t xml:space="preserve"> Create a new experiment and name it as desired</w:t>
       </w:r>
-      <w:bookmarkStart w:id="0" w:name="_GoBack"/>
-      <w:bookmarkEnd w:id="0"/>
-    </w:p>
-    <w:p>
-      <w:pPr>
-        <w:pStyle w:val="ListParagraph"/>
-        <w:numPr>
-          <w:ilvl w:val="0"/>
-          <w:numId w:val="1"/>
-        </w:numPr>
-        <w:spacing w:line="360" w:lineRule="auto"/>
-      </w:pPr>
-      <w:r>
-        <w:lastRenderedPageBreak/>
+    </w:p>
+    <w:p>
+      <w:pPr>
+        <w:pStyle w:val="ListParagraph"/>
+        <w:numPr>
+          <w:ilvl w:val="0"/>
+          <w:numId w:val="1"/>
+        </w:numPr>
+        <w:spacing w:line="360" w:lineRule="auto"/>
+      </w:pPr>
+      <w:r>
         <w:t xml:space="preserve"> In the Vary variables… text box, enter</w:t>
       </w:r>
       <w:r>
@@ -563,15 +599,75 @@
         <w:t>Note:</w:t>
       </w:r>
       <w:r>
-        <w:t xml:space="preserve"> Changing “</w:t>
-      </w:r>
-      <w:proofErr w:type="spellStart"/>
-      <w:r>
+        <w:t xml:space="preserve"> The format is [</w:t>
+      </w:r>
+      <w:r>
+        <w:rPr>
+          <w:i/>
+        </w:rPr>
+        <w:t>“</w:t>
+      </w:r>
+      <w:proofErr w:type="spellStart"/>
+      <w:r>
+        <w:rPr>
+          <w:i/>
+        </w:rPr>
         <w:t>save_name</w:t>
       </w:r>
       <w:proofErr w:type="spellEnd"/>
       <w:r>
-        <w:t xml:space="preserve">” allows the user to run different simulations from their respective directories. This experiment will run </w:t>
+        <w:rPr>
+          <w:i/>
+        </w:rPr>
+        <w:t xml:space="preserve">” </w:t>
+      </w:r>
+      <w:r>
+        <w:t xml:space="preserve">&lt;first </w:t>
+      </w:r>
+      <w:proofErr w:type="spellStart"/>
+      <w:r>
+        <w:t>sim</w:t>
+      </w:r>
+      <w:proofErr w:type="spellEnd"/>
+      <w:r>
+        <w:t xml:space="preserve">&gt; &lt;second </w:t>
+      </w:r>
+      <w:proofErr w:type="spellStart"/>
+      <w:r>
+        <w:t>sim</w:t>
+      </w:r>
+      <w:proofErr w:type="spellEnd"/>
+      <w:proofErr w:type="gramStart"/>
+      <w:r>
+        <w:t>&gt; … ]</w:t>
+      </w:r>
+      <w:proofErr w:type="gramEnd"/>
+    </w:p>
+    <w:p>
+      <w:pPr>
+        <w:pStyle w:val="ListParagraph"/>
+        <w:spacing w:line="360" w:lineRule="auto"/>
+        <w:ind w:left="1440"/>
+      </w:pPr>
+      <w:r>
+        <w:t>Setting</w:t>
+      </w:r>
+      <w:r>
+        <w:t xml:space="preserve"> “</w:t>
+      </w:r>
+      <w:proofErr w:type="spellStart"/>
+      <w:r>
+        <w:t>save_name</w:t>
+      </w:r>
+      <w:proofErr w:type="spellEnd"/>
+      <w:r>
+        <w:t xml:space="preserve">” </w:t>
+      </w:r>
+      <w:r>
+        <w:t xml:space="preserve">as the first argument </w:t>
+      </w:r>
+      <w:r>
+        <w:t xml:space="preserve">allows the user to run different simulations from their respective directories. This experiment will run </w:t>
       </w:r>
       <w:proofErr w:type="spellStart"/>
       <w:r>
@@ -579,7 +675,10 @@
       </w:r>
       <w:proofErr w:type="spellEnd"/>
       <w:r>
-        <w:t xml:space="preserve"> first and then </w:t>
+        <w:t xml:space="preserve"> firs</w:t>
+      </w:r>
+      <w:r>
+        <w:t xml:space="preserve">t and then </w:t>
       </w:r>
       <w:proofErr w:type="spellStart"/>
       <w:r>
@@ -587,7 +686,10 @@
       </w:r>
       <w:proofErr w:type="spellEnd"/>
       <w:r>
-        <w:t xml:space="preserve"> separately.</w:t>
+        <w:t xml:space="preserve"> using the values saved for these simulations</w:t>
+      </w:r>
+      <w:r>
+        <w:t>.</w:t>
       </w:r>
     </w:p>
     <w:p>

</xml_diff>

<commit_message>
road test instructions revision
</commit_message>
<xml_diff>
--- a/Road Test Simulations.docx
+++ b/Road Test Simulations.docx
@@ -14,491 +14,546 @@
       <w:r>
         <w:t xml:space="preserve"> will be used from the program’s Interface screen</w:t>
       </w:r>
+    </w:p>
+    <w:p/>
+    <w:p>
+      <w:r>
+        <w:t xml:space="preserve">You can use the directions above to help you plot images for temperature tolerance, genetic diversity and number of random insertions. </w:t>
+      </w:r>
+    </w:p>
+    <w:p/>
+    <w:p/>
+    <w:p>
+      <w:r>
+        <w:t xml:space="preserve">Comparing </w:t>
+      </w:r>
+      <w:r>
+        <w:t>Simulations</w:t>
+      </w:r>
+    </w:p>
+    <w:p/>
+    <w:p>
+      <w:r>
+        <w:t xml:space="preserve">If </w:t>
+      </w:r>
+      <w:r>
+        <w:t xml:space="preserve">you plan on </w:t>
+      </w:r>
+      <w:r>
+        <w:t>running simulations</w:t>
+      </w:r>
+      <w:r>
+        <w:t xml:space="preserve"> with</w:t>
+      </w:r>
+      <w:r>
+        <w:t xml:space="preserve"> different environments</w:t>
+      </w:r>
+      <w:r>
+        <w:t xml:space="preserve"> </w:t>
+      </w:r>
+      <w:r>
+        <w:t xml:space="preserve">(including </w:t>
+      </w:r>
+      <w:r>
+        <w:t>ob</w:t>
+      </w:r>
+      <w:r>
+        <w:t>stacles such as roads</w:t>
+      </w:r>
+      <w:r>
+        <w:t>)</w:t>
+      </w:r>
+      <w:r>
+        <w:t xml:space="preserve"> and plotting their results, you will need to run </w:t>
+      </w:r>
+      <w:r>
+        <w:t xml:space="preserve">two </w:t>
+      </w:r>
+      <w:r>
+        <w:t xml:space="preserve">different simulations and then plot them. This will require a different format for </w:t>
+      </w:r>
+      <w:proofErr w:type="spellStart"/>
+      <w:r>
+        <w:t>BehaviorSpace</w:t>
+      </w:r>
+      <w:proofErr w:type="spellEnd"/>
+      <w:r>
+        <w:t xml:space="preserve"> </w:t>
+      </w:r>
+      <w:r>
+        <w:t>arguments</w:t>
+      </w:r>
+      <w:r>
+        <w:t>. The steps below o</w:t>
+      </w:r>
+      <w:r>
+        <w:t>u</w:t>
+      </w:r>
+      <w:r>
+        <w:t>tline how a simulation could be run for testing the impac</w:t>
+      </w:r>
+      <w:r>
+        <w:t xml:space="preserve">t of future road construction on the spread of worms over </w:t>
+      </w:r>
+      <w:r>
+        <w:t>a</w:t>
+      </w:r>
+      <w:r>
+        <w:t xml:space="preserve"> region.</w:t>
+      </w:r>
+    </w:p>
+    <w:p/>
+    <w:p>
+      <w:pPr>
+        <w:pStyle w:val="ListParagraph"/>
+        <w:numPr>
+          <w:ilvl w:val="0"/>
+          <w:numId w:val="1"/>
+        </w:numPr>
+        <w:spacing w:line="360" w:lineRule="auto"/>
+      </w:pPr>
+      <w:r>
+        <w:t>Create a simulation directory named “</w:t>
+      </w:r>
+      <w:proofErr w:type="spellStart"/>
+      <w:r>
+        <w:t>defaultRun</w:t>
+      </w:r>
+      <w:proofErr w:type="spellEnd"/>
+      <w:r>
+        <w:t xml:space="preserve">” </w:t>
+      </w:r>
+      <w:r>
+        <w:t>and fill it with</w:t>
+      </w:r>
+      <w:r>
+        <w:t xml:space="preserve"> all the original GIS data and </w:t>
+      </w:r>
+      <w:r>
+        <w:t>parameter tables required for a normal</w:t>
+      </w:r>
+      <w:r>
+        <w:t xml:space="preserve"> simulation</w:t>
+      </w:r>
+    </w:p>
+    <w:p>
+      <w:pPr>
+        <w:pStyle w:val="ListParagraph"/>
+        <w:spacing w:line="360" w:lineRule="auto"/>
+        <w:ind w:left="1440"/>
+      </w:pPr>
+      <w:r>
+        <w:t>Tip</w:t>
+      </w:r>
+      <w:r>
+        <w:t>: It is recommended to keep a ‘default’ directory at all times for control purposes and as backup</w:t>
+      </w:r>
+    </w:p>
+    <w:p>
+      <w:pPr>
+        <w:pStyle w:val="ListParagraph"/>
+        <w:numPr>
+          <w:ilvl w:val="0"/>
+          <w:numId w:val="1"/>
+        </w:numPr>
+        <w:spacing w:line="360" w:lineRule="auto"/>
+      </w:pPr>
+      <w:r>
+        <w:t>Create a copy of the default simulation directory and name the new one “</w:t>
+      </w:r>
+      <w:proofErr w:type="spellStart"/>
+      <w:r>
+        <w:t>roadTest</w:t>
+      </w:r>
+      <w:proofErr w:type="spellEnd"/>
+      <w:r>
+        <w:t>” (</w:t>
+      </w:r>
+      <w:r>
+        <w:t>we will edit this to create a</w:t>
+      </w:r>
+      <w:r>
+        <w:t xml:space="preserve"> map with</w:t>
+      </w:r>
+      <w:r>
+        <w:t xml:space="preserve"> more</w:t>
+      </w:r>
+      <w:r>
+        <w:t xml:space="preserve"> roads)</w:t>
+      </w:r>
+    </w:p>
+    <w:p>
+      <w:pPr>
+        <w:pStyle w:val="ListParagraph"/>
+        <w:numPr>
+          <w:ilvl w:val="0"/>
+          <w:numId w:val="1"/>
+        </w:numPr>
+        <w:spacing w:line="360" w:lineRule="auto"/>
+      </w:pPr>
+      <w:r>
+        <w:t>Start the program and ty</w:t>
+      </w:r>
+      <w:r>
+        <w:t>pe</w:t>
+      </w:r>
+      <w:r>
+        <w:t xml:space="preserve"> “</w:t>
+      </w:r>
+      <w:proofErr w:type="spellStart"/>
+      <w:r>
+        <w:t>roadTest</w:t>
+      </w:r>
+      <w:proofErr w:type="spellEnd"/>
+      <w:r>
+        <w:t xml:space="preserve">” in the </w:t>
+      </w:r>
+      <w:proofErr w:type="spellStart"/>
+      <w:r>
+        <w:rPr>
+          <w:i/>
+        </w:rPr>
+        <w:t>save_name</w:t>
+      </w:r>
+      <w:proofErr w:type="spellEnd"/>
+      <w:r>
+        <w:t xml:space="preserve"> box</w:t>
+      </w:r>
+    </w:p>
+    <w:p>
+      <w:pPr>
+        <w:pStyle w:val="ListParagraph"/>
+        <w:numPr>
+          <w:ilvl w:val="0"/>
+          <w:numId w:val="1"/>
+        </w:numPr>
+        <w:spacing w:line="360" w:lineRule="auto"/>
+      </w:pPr>
+      <w:r>
+        <w:t xml:space="preserve">Click </w:t>
+      </w:r>
+      <w:r>
+        <w:t xml:space="preserve">Initialize, </w:t>
+      </w:r>
+      <w:r>
+        <w:t>Load GIS</w:t>
+      </w:r>
+      <w:r>
+        <w:t xml:space="preserve"> then </w:t>
+      </w:r>
+      <w:r>
+        <w:t>Save Environment</w:t>
+      </w:r>
+    </w:p>
+    <w:p>
+      <w:pPr>
+        <w:pStyle w:val="ListParagraph"/>
+        <w:numPr>
+          <w:ilvl w:val="0"/>
+          <w:numId w:val="1"/>
+        </w:numPr>
+        <w:spacing w:line="360" w:lineRule="auto"/>
+      </w:pPr>
+      <w:r>
+        <w:t xml:space="preserve">On the top (next to the speed slider) change updates from </w:t>
+      </w:r>
+      <w:r>
+        <w:rPr>
+          <w:i/>
+        </w:rPr>
+        <w:t xml:space="preserve">on ticks </w:t>
+      </w:r>
+      <w:r>
+        <w:t xml:space="preserve">to </w:t>
+      </w:r>
+      <w:r>
+        <w:rPr>
+          <w:i/>
+        </w:rPr>
+        <w:t>continuous</w:t>
+      </w:r>
+    </w:p>
+    <w:p>
+      <w:pPr>
+        <w:pStyle w:val="ListParagraph"/>
+        <w:numPr>
+          <w:ilvl w:val="0"/>
+          <w:numId w:val="1"/>
+        </w:numPr>
+        <w:spacing w:line="360" w:lineRule="auto"/>
+      </w:pPr>
+      <w:r>
+        <w:t xml:space="preserve">Click on the </w:t>
+      </w:r>
+      <w:r>
+        <w:rPr>
+          <w:i/>
+        </w:rPr>
+        <w:t>change</w:t>
+      </w:r>
+      <w:r>
+        <w:rPr>
+          <w:i/>
+        </w:rPr>
+        <w:t xml:space="preserve"> </w:t>
+      </w:r>
+      <w:r>
+        <w:t xml:space="preserve">dropdown menu and select </w:t>
+      </w:r>
+      <w:r>
+        <w:rPr>
+          <w:i/>
+        </w:rPr>
+        <w:t>highway</w:t>
+      </w:r>
+    </w:p>
+    <w:p>
+      <w:pPr>
+        <w:pStyle w:val="ListParagraph"/>
+        <w:numPr>
+          <w:ilvl w:val="0"/>
+          <w:numId w:val="1"/>
+        </w:numPr>
+        <w:spacing w:line="360" w:lineRule="auto"/>
+      </w:pPr>
+      <w:r>
+        <w:t xml:space="preserve">Under </w:t>
+      </w:r>
+      <w:r>
+        <w:rPr>
+          <w:i/>
+        </w:rPr>
+        <w:t>Environmental C</w:t>
+      </w:r>
+      <w:r>
+        <w:rPr>
+          <w:i/>
+        </w:rPr>
+        <w:t>ontrols</w:t>
+      </w:r>
+      <w:r>
+        <w:t xml:space="preserve"> click Draw</w:t>
+      </w:r>
+      <w:r>
+        <w:t xml:space="preserve"> to begin drawing</w:t>
+      </w:r>
+    </w:p>
+    <w:p>
+      <w:pPr>
+        <w:pStyle w:val="ListParagraph"/>
+        <w:numPr>
+          <w:ilvl w:val="0"/>
+          <w:numId w:val="1"/>
+        </w:numPr>
+        <w:spacing w:line="360" w:lineRule="auto"/>
+      </w:pPr>
+      <w:r>
+        <w:t>Using your mouse, draw roads where desired on the map</w:t>
+      </w:r>
+    </w:p>
+    <w:p>
+      <w:pPr>
+        <w:pStyle w:val="ListParagraph"/>
+        <w:spacing w:line="360" w:lineRule="auto"/>
+        <w:ind w:left="1440"/>
+      </w:pPr>
+      <w:r>
+        <w:t>Note: Draw slowly; otherwise you will see gaps in the road</w:t>
+      </w:r>
+    </w:p>
+    <w:p>
+      <w:pPr>
+        <w:pStyle w:val="ListParagraph"/>
+        <w:spacing w:line="360" w:lineRule="auto"/>
+        <w:ind w:left="1440"/>
+      </w:pPr>
+      <w:r>
+        <w:t>Tip: At any point if you need to reset the map, click on Load Environment</w:t>
+      </w:r>
+    </w:p>
+    <w:p>
+      <w:pPr>
+        <w:pStyle w:val="ListParagraph"/>
+        <w:numPr>
+          <w:ilvl w:val="0"/>
+          <w:numId w:val="1"/>
+        </w:numPr>
+        <w:spacing w:line="360" w:lineRule="auto"/>
+      </w:pPr>
+      <w:r>
+        <w:t xml:space="preserve"> </w:t>
+      </w:r>
+      <w:r>
+        <w:t>Click on Draw again to stop drawing</w:t>
+      </w:r>
+    </w:p>
+    <w:p>
+      <w:pPr>
+        <w:pStyle w:val="ListParagraph"/>
+        <w:numPr>
+          <w:ilvl w:val="0"/>
+          <w:numId w:val="1"/>
+        </w:numPr>
+        <w:spacing w:line="360" w:lineRule="auto"/>
+      </w:pPr>
+      <w:r>
+        <w:t xml:space="preserve"> </w:t>
+      </w:r>
+      <w:r>
+        <w:t>Click Save Environment</w:t>
+      </w:r>
+    </w:p>
+    <w:p>
+      <w:pPr>
+        <w:pStyle w:val="ListParagraph"/>
+        <w:numPr>
+          <w:ilvl w:val="0"/>
+          <w:numId w:val="1"/>
+        </w:numPr>
+        <w:spacing w:line="360" w:lineRule="auto"/>
+      </w:pPr>
+      <w:r>
+        <w:t xml:space="preserve"> From </w:t>
+      </w:r>
+      <w:r>
+        <w:rPr>
+          <w:i/>
+        </w:rPr>
+        <w:t>Species</w:t>
+      </w:r>
+      <w:r>
+        <w:rPr>
+          <w:i/>
+        </w:rPr>
+        <w:t xml:space="preserve"> </w:t>
+      </w:r>
+      <w:r>
+        <w:rPr>
+          <w:i/>
+        </w:rPr>
+        <w:t>Control</w:t>
+      </w:r>
+      <w:r>
+        <w:rPr>
+          <w:i/>
+        </w:rPr>
+        <w:t>s</w:t>
+      </w:r>
+      <w:r>
+        <w:rPr>
+          <w:i/>
+        </w:rPr>
+        <w:t xml:space="preserve">, </w:t>
+      </w:r>
+      <w:r>
+        <w:t>add worms and click Save</w:t>
+      </w:r>
+    </w:p>
+    <w:p>
+      <w:pPr>
+        <w:pStyle w:val="ListParagraph"/>
+        <w:numPr>
+          <w:ilvl w:val="0"/>
+          <w:numId w:val="1"/>
+        </w:numPr>
+        <w:spacing w:line="360" w:lineRule="auto"/>
+      </w:pPr>
+      <w:r>
+        <w:t xml:space="preserve"> Type in “</w:t>
+      </w:r>
+      <w:proofErr w:type="spellStart"/>
+      <w:r>
+        <w:t>defaultRun</w:t>
+      </w:r>
+      <w:proofErr w:type="spellEnd"/>
+      <w:r>
+        <w:t xml:space="preserve">” in the </w:t>
+      </w:r>
+      <w:proofErr w:type="spellStart"/>
+      <w:r>
+        <w:rPr>
+          <w:i/>
+        </w:rPr>
+        <w:t>save_name</w:t>
+      </w:r>
+      <w:proofErr w:type="spellEnd"/>
+      <w:r>
+        <w:rPr>
+          <w:i/>
+        </w:rPr>
+        <w:t xml:space="preserve"> </w:t>
+      </w:r>
+      <w:r>
+        <w:t>box</w:t>
+      </w:r>
+    </w:p>
+    <w:p>
+      <w:pPr>
+        <w:pStyle w:val="ListParagraph"/>
+        <w:numPr>
+          <w:ilvl w:val="0"/>
+          <w:numId w:val="1"/>
+        </w:numPr>
+        <w:spacing w:line="360" w:lineRule="auto"/>
+      </w:pPr>
+      <w:r>
+        <w:lastRenderedPageBreak/>
+        <w:t xml:space="preserve"> Click Initialize, Load GIS then Save Environment</w:t>
+      </w:r>
+    </w:p>
+    <w:p>
+      <w:pPr>
+        <w:pStyle w:val="ListParagraph"/>
+        <w:numPr>
+          <w:ilvl w:val="0"/>
+          <w:numId w:val="1"/>
+        </w:numPr>
+        <w:spacing w:line="360" w:lineRule="auto"/>
+      </w:pPr>
+      <w:r>
+        <w:t xml:space="preserve"> </w:t>
+      </w:r>
+      <w:r>
+        <w:t>Add worms and click Save</w:t>
+      </w:r>
+    </w:p>
+    <w:p>
+      <w:pPr>
+        <w:pStyle w:val="ListParagraph"/>
+        <w:spacing w:line="360" w:lineRule="auto"/>
+        <w:ind w:left="1440"/>
+      </w:pPr>
+      <w:r>
+        <w:t>Tip: Addin</w:t>
+      </w:r>
+      <w:r>
+        <w:t>g worms in the same place as</w:t>
+      </w:r>
+      <w:r>
+        <w:t xml:space="preserve"> </w:t>
+      </w:r>
+      <w:r>
+        <w:t xml:space="preserve">in </w:t>
+      </w:r>
+      <w:proofErr w:type="spellStart"/>
+      <w:r>
+        <w:t>roadTest</w:t>
+      </w:r>
+      <w:proofErr w:type="spellEnd"/>
+      <w:r>
+        <w:t xml:space="preserve"> will </w:t>
+      </w:r>
+      <w:r>
+        <w:t>allow for</w:t>
+      </w:r>
+      <w:r>
+        <w:t xml:space="preserve"> a better comparison</w:t>
+      </w:r>
+      <w:r>
+        <w:t xml:space="preserve"> (you can assure that worms are being placed in the correct spot by using the insert_worms function, detailed in the user manual).</w:t>
+      </w:r>
       <w:bookmarkStart w:id="0" w:name="_GoBack"/>
       <w:bookmarkEnd w:id="0"/>
-    </w:p>
-    <w:p/>
-    <w:p>
-      <w:r>
-        <w:t xml:space="preserve">You can use the directions above to help you plot images for temperature tolerance, genetic diversity and number of random insertions. </w:t>
-      </w:r>
-    </w:p>
-    <w:p/>
-    <w:p/>
-    <w:p>
-      <w:r>
-        <w:t xml:space="preserve">Comparing </w:t>
-      </w:r>
-      <w:r>
-        <w:t>Simulations</w:t>
-      </w:r>
-    </w:p>
-    <w:p/>
-    <w:p>
-      <w:r>
-        <w:t xml:space="preserve">If </w:t>
-      </w:r>
-      <w:r>
-        <w:t xml:space="preserve">you plan on </w:t>
-      </w:r>
-      <w:r>
-        <w:t>running simulations</w:t>
-      </w:r>
-      <w:r>
-        <w:t xml:space="preserve"> with ob</w:t>
-      </w:r>
-      <w:r>
-        <w:t xml:space="preserve">stacles such as roads and plotting their results, you will need to run </w:t>
-      </w:r>
-      <w:r>
-        <w:t xml:space="preserve">two </w:t>
-      </w:r>
-      <w:r>
-        <w:t xml:space="preserve">different simulations and then plot them. This will require a different format for </w:t>
-      </w:r>
-      <w:proofErr w:type="spellStart"/>
-      <w:r>
-        <w:t>BehaviorSpace</w:t>
-      </w:r>
-      <w:proofErr w:type="spellEnd"/>
-      <w:r>
-        <w:t xml:space="preserve"> </w:t>
-      </w:r>
-      <w:r>
-        <w:t>arguments</w:t>
-      </w:r>
-      <w:r>
-        <w:t>. The steps below o</w:t>
-      </w:r>
-      <w:r>
-        <w:t>u</w:t>
-      </w:r>
-      <w:r>
-        <w:t>tline how a simulation could be run for testing the impac</w:t>
-      </w:r>
-      <w:r>
-        <w:t>t of future road construction on the spread of worms over the region.</w:t>
-      </w:r>
-    </w:p>
-    <w:p/>
-    <w:p>
-      <w:pPr>
-        <w:pStyle w:val="ListParagraph"/>
-        <w:numPr>
-          <w:ilvl w:val="0"/>
-          <w:numId w:val="1"/>
-        </w:numPr>
-        <w:spacing w:line="360" w:lineRule="auto"/>
-      </w:pPr>
-      <w:r>
-        <w:t>Create a simulation directory named “</w:t>
-      </w:r>
-      <w:proofErr w:type="spellStart"/>
-      <w:r>
-        <w:t>defaultRun</w:t>
-      </w:r>
-      <w:proofErr w:type="spellEnd"/>
-      <w:r>
-        <w:t xml:space="preserve">” </w:t>
-      </w:r>
-      <w:r>
-        <w:t>and fill it with</w:t>
-      </w:r>
-      <w:r>
-        <w:t xml:space="preserve"> all the original GIS data and </w:t>
-      </w:r>
-      <w:r>
-        <w:t>parameter tables required for a normal</w:t>
-      </w:r>
-      <w:r>
-        <w:t xml:space="preserve"> simulation</w:t>
-      </w:r>
-    </w:p>
-    <w:p>
-      <w:pPr>
-        <w:pStyle w:val="ListParagraph"/>
-        <w:spacing w:line="360" w:lineRule="auto"/>
-        <w:ind w:left="1440"/>
-      </w:pPr>
-      <w:r>
-        <w:t>Tip</w:t>
-      </w:r>
-      <w:r>
-        <w:t>: It is recommended to keep a ‘default’ directory at all times for control purposes and as backup</w:t>
-      </w:r>
-    </w:p>
-    <w:p>
-      <w:pPr>
-        <w:pStyle w:val="ListParagraph"/>
-        <w:numPr>
-          <w:ilvl w:val="0"/>
-          <w:numId w:val="1"/>
-        </w:numPr>
-        <w:spacing w:line="360" w:lineRule="auto"/>
-      </w:pPr>
-      <w:r>
-        <w:t>Create a copy of the default simulation directory and name the new one “</w:t>
-      </w:r>
-      <w:proofErr w:type="spellStart"/>
-      <w:r>
-        <w:t>roadTest</w:t>
-      </w:r>
-      <w:proofErr w:type="spellEnd"/>
-      <w:r>
-        <w:t>” (</w:t>
-      </w:r>
-      <w:r>
-        <w:t>we will edit this to create a</w:t>
-      </w:r>
-      <w:r>
-        <w:t xml:space="preserve"> map with roads)</w:t>
-      </w:r>
-    </w:p>
-    <w:p>
-      <w:pPr>
-        <w:pStyle w:val="ListParagraph"/>
-        <w:numPr>
-          <w:ilvl w:val="0"/>
-          <w:numId w:val="1"/>
-        </w:numPr>
-        <w:spacing w:line="360" w:lineRule="auto"/>
-      </w:pPr>
-      <w:r>
-        <w:t>Start the program and type in “</w:t>
-      </w:r>
-      <w:proofErr w:type="spellStart"/>
-      <w:r>
-        <w:t>roadTest</w:t>
-      </w:r>
-      <w:proofErr w:type="spellEnd"/>
-      <w:r>
-        <w:t xml:space="preserve">” in the </w:t>
-      </w:r>
-      <w:proofErr w:type="spellStart"/>
-      <w:r>
-        <w:rPr>
-          <w:i/>
-        </w:rPr>
-        <w:t>save_name</w:t>
-      </w:r>
-      <w:proofErr w:type="spellEnd"/>
-      <w:r>
-        <w:t xml:space="preserve"> box</w:t>
-      </w:r>
-    </w:p>
-    <w:p>
-      <w:pPr>
-        <w:pStyle w:val="ListParagraph"/>
-        <w:numPr>
-          <w:ilvl w:val="0"/>
-          <w:numId w:val="1"/>
-        </w:numPr>
-        <w:spacing w:line="360" w:lineRule="auto"/>
-      </w:pPr>
-      <w:r>
-        <w:t xml:space="preserve">Click </w:t>
-      </w:r>
-      <w:r>
-        <w:t xml:space="preserve">Initialize, </w:t>
-      </w:r>
-      <w:r>
-        <w:t>Load GIS</w:t>
-      </w:r>
-      <w:r>
-        <w:t xml:space="preserve"> then </w:t>
-      </w:r>
-      <w:r>
-        <w:t>Save Environment</w:t>
-      </w:r>
-    </w:p>
-    <w:p>
-      <w:pPr>
-        <w:pStyle w:val="ListParagraph"/>
-        <w:numPr>
-          <w:ilvl w:val="0"/>
-          <w:numId w:val="1"/>
-        </w:numPr>
-        <w:spacing w:line="360" w:lineRule="auto"/>
-      </w:pPr>
-      <w:r>
-        <w:t xml:space="preserve">On the top (next to the speed slider) change updates from </w:t>
-      </w:r>
-      <w:r>
-        <w:rPr>
-          <w:i/>
-        </w:rPr>
-        <w:t xml:space="preserve">on ticks </w:t>
-      </w:r>
-      <w:r>
-        <w:t xml:space="preserve">to </w:t>
-      </w:r>
-      <w:r>
-        <w:rPr>
-          <w:i/>
-        </w:rPr>
-        <w:t>continuous</w:t>
-      </w:r>
-    </w:p>
-    <w:p>
-      <w:pPr>
-        <w:pStyle w:val="ListParagraph"/>
-        <w:numPr>
-          <w:ilvl w:val="0"/>
-          <w:numId w:val="1"/>
-        </w:numPr>
-        <w:spacing w:line="360" w:lineRule="auto"/>
-      </w:pPr>
-      <w:r>
-        <w:t xml:space="preserve">Under </w:t>
-      </w:r>
-      <w:r>
-        <w:rPr>
-          <w:i/>
-        </w:rPr>
-        <w:t>Environmental C</w:t>
-      </w:r>
-      <w:r>
-        <w:rPr>
-          <w:i/>
-        </w:rPr>
-        <w:t>ontrols</w:t>
-      </w:r>
-      <w:r>
-        <w:t xml:space="preserve"> click Draw</w:t>
-      </w:r>
-      <w:r>
-        <w:t xml:space="preserve"> to begin drawing</w:t>
-      </w:r>
-    </w:p>
-    <w:p>
-      <w:pPr>
-        <w:pStyle w:val="ListParagraph"/>
-        <w:numPr>
-          <w:ilvl w:val="0"/>
-          <w:numId w:val="1"/>
-        </w:numPr>
-        <w:spacing w:line="360" w:lineRule="auto"/>
-      </w:pPr>
-      <w:r>
-        <w:t xml:space="preserve">Click on the </w:t>
-      </w:r>
-      <w:r>
-        <w:rPr>
-          <w:i/>
-        </w:rPr>
-        <w:t>change</w:t>
-      </w:r>
-      <w:r>
-        <w:rPr>
-          <w:i/>
-        </w:rPr>
-        <w:t xml:space="preserve"> </w:t>
-      </w:r>
-      <w:r>
-        <w:t xml:space="preserve">dropdown menu and select </w:t>
-      </w:r>
-      <w:r>
-        <w:rPr>
-          <w:i/>
-        </w:rPr>
-        <w:t>highway</w:t>
-      </w:r>
-    </w:p>
-    <w:p>
-      <w:pPr>
-        <w:pStyle w:val="ListParagraph"/>
-        <w:numPr>
-          <w:ilvl w:val="0"/>
-          <w:numId w:val="1"/>
-        </w:numPr>
-        <w:spacing w:line="360" w:lineRule="auto"/>
-      </w:pPr>
-      <w:r>
-        <w:t>Using your mouse, draw roads where desired on the map</w:t>
-      </w:r>
-    </w:p>
-    <w:p>
-      <w:pPr>
-        <w:pStyle w:val="ListParagraph"/>
-        <w:spacing w:line="360" w:lineRule="auto"/>
-        <w:ind w:left="1440"/>
-      </w:pPr>
-      <w:r>
-        <w:t>Note: Draw slowly; otherwise you will see gaps in the road</w:t>
-      </w:r>
-    </w:p>
-    <w:p>
-      <w:pPr>
-        <w:pStyle w:val="ListParagraph"/>
-        <w:spacing w:line="360" w:lineRule="auto"/>
-        <w:ind w:left="1440"/>
-      </w:pPr>
-      <w:r>
-        <w:t>Tip: At any point if you need to reset the map, click on Load Environment</w:t>
-      </w:r>
-    </w:p>
-    <w:p>
-      <w:pPr>
-        <w:pStyle w:val="ListParagraph"/>
-        <w:numPr>
-          <w:ilvl w:val="0"/>
-          <w:numId w:val="1"/>
-        </w:numPr>
-        <w:spacing w:line="360" w:lineRule="auto"/>
-      </w:pPr>
-      <w:r>
-        <w:t xml:space="preserve"> </w:t>
-      </w:r>
-      <w:r>
-        <w:t>Click on Draw again to stop drawing</w:t>
-      </w:r>
-    </w:p>
-    <w:p>
-      <w:pPr>
-        <w:pStyle w:val="ListParagraph"/>
-        <w:numPr>
-          <w:ilvl w:val="0"/>
-          <w:numId w:val="1"/>
-        </w:numPr>
-        <w:spacing w:line="360" w:lineRule="auto"/>
-      </w:pPr>
-      <w:r>
-        <w:t xml:space="preserve"> </w:t>
-      </w:r>
-      <w:r>
-        <w:t>Click Save Environment</w:t>
-      </w:r>
-    </w:p>
-    <w:p>
-      <w:pPr>
-        <w:pStyle w:val="ListParagraph"/>
-        <w:numPr>
-          <w:ilvl w:val="0"/>
-          <w:numId w:val="1"/>
-        </w:numPr>
-        <w:spacing w:line="360" w:lineRule="auto"/>
-      </w:pPr>
-      <w:r>
-        <w:t xml:space="preserve"> From </w:t>
-      </w:r>
-      <w:proofErr w:type="spellStart"/>
-      <w:r>
-        <w:rPr>
-          <w:i/>
-        </w:rPr>
-        <w:t>SpeciesControl</w:t>
-      </w:r>
-      <w:proofErr w:type="spellEnd"/>
-      <w:r>
-        <w:rPr>
-          <w:i/>
-        </w:rPr>
-        <w:t xml:space="preserve">, </w:t>
-      </w:r>
-      <w:r>
-        <w:t>add worms and click Save</w:t>
-      </w:r>
-    </w:p>
-    <w:p>
-      <w:pPr>
-        <w:pStyle w:val="ListParagraph"/>
-        <w:numPr>
-          <w:ilvl w:val="0"/>
-          <w:numId w:val="1"/>
-        </w:numPr>
-        <w:spacing w:line="360" w:lineRule="auto"/>
-      </w:pPr>
-      <w:r>
-        <w:t xml:space="preserve"> Type in “</w:t>
-      </w:r>
-      <w:proofErr w:type="spellStart"/>
-      <w:r>
-        <w:t>defaultRun</w:t>
-      </w:r>
-      <w:proofErr w:type="spellEnd"/>
-      <w:r>
-        <w:t xml:space="preserve">” in the </w:t>
-      </w:r>
-      <w:proofErr w:type="spellStart"/>
-      <w:r>
-        <w:rPr>
-          <w:i/>
-        </w:rPr>
-        <w:t>save_name</w:t>
-      </w:r>
-      <w:proofErr w:type="spellEnd"/>
-      <w:r>
-        <w:rPr>
-          <w:i/>
-        </w:rPr>
-        <w:t xml:space="preserve"> </w:t>
-      </w:r>
-      <w:r>
-        <w:t>box</w:t>
-      </w:r>
-    </w:p>
-    <w:p>
-      <w:pPr>
-        <w:pStyle w:val="ListParagraph"/>
-        <w:numPr>
-          <w:ilvl w:val="0"/>
-          <w:numId w:val="1"/>
-        </w:numPr>
-        <w:spacing w:line="360" w:lineRule="auto"/>
-      </w:pPr>
-      <w:r>
-        <w:t xml:space="preserve"> Click Initialize, Load GIS then Save Environment</w:t>
-      </w:r>
-    </w:p>
-    <w:p>
-      <w:pPr>
-        <w:pStyle w:val="ListParagraph"/>
-        <w:numPr>
-          <w:ilvl w:val="0"/>
-          <w:numId w:val="1"/>
-        </w:numPr>
-        <w:spacing w:line="360" w:lineRule="auto"/>
-      </w:pPr>
-      <w:r>
-        <w:lastRenderedPageBreak/>
-        <w:t xml:space="preserve"> </w:t>
-      </w:r>
-      <w:r>
-        <w:t>Add worms and click Save</w:t>
-      </w:r>
-    </w:p>
-    <w:p>
-      <w:pPr>
-        <w:pStyle w:val="ListParagraph"/>
-        <w:spacing w:line="360" w:lineRule="auto"/>
-        <w:ind w:left="1440"/>
-      </w:pPr>
-      <w:r>
-        <w:t>Tip: Addin</w:t>
-      </w:r>
-      <w:r>
-        <w:t>g worms in the same place as</w:t>
-      </w:r>
-      <w:r>
-        <w:t xml:space="preserve"> </w:t>
-      </w:r>
-      <w:r>
-        <w:t xml:space="preserve">in </w:t>
-      </w:r>
-      <w:proofErr w:type="spellStart"/>
-      <w:r>
-        <w:t>roadTest</w:t>
-      </w:r>
-      <w:proofErr w:type="spellEnd"/>
-      <w:r>
-        <w:t xml:space="preserve"> will </w:t>
-      </w:r>
-      <w:r>
-        <w:t>allow for</w:t>
-      </w:r>
-      <w:r>
-        <w:t xml:space="preserve"> a better comparison</w:t>
-      </w:r>
     </w:p>
     <w:p>
       <w:pPr>

</xml_diff>